<commit_message>
added saved commands on how to add files to github
</commit_message>
<xml_diff>
--- a/homework_1.docx
+++ b/homework_1.docx
@@ -7557,6 +7557,160 @@
     </w:p>
     <w:p>
       <w:pPr>
+        <w:pStyle w:val="ListParagraph"/>
+        <w:tabs>
+          <w:tab w:val="left" w:pos="1142"/>
+        </w:tabs>
+        <w:spacing w:line="242" w:lineRule="auto"/>
+        <w:ind w:right="113" w:firstLine="0"/>
+        <w:jc w:val="both"/>
+        <w:rPr>
+          <w:w w:val="105"/>
+          <w:highlight w:val="yellow"/>
+        </w:rPr>
+      </w:pPr>
+      <w:r>
+        <w:rPr>
+          <w:w w:val="105"/>
+          <w:highlight w:val="yellow"/>
+        </w:rPr>
+        <w:t xml:space="preserve">git </w:t>
+      </w:r>
+      <w:proofErr w:type="spellStart"/>
+      <w:r>
+        <w:rPr>
+          <w:w w:val="105"/>
+          <w:highlight w:val="yellow"/>
+        </w:rPr>
+        <w:t>init</w:t>
+      </w:r>
+      <w:proofErr w:type="spellEnd"/>
+    </w:p>
+    <w:p>
+      <w:pPr>
+        <w:pStyle w:val="ListParagraph"/>
+        <w:tabs>
+          <w:tab w:val="left" w:pos="1142"/>
+        </w:tabs>
+        <w:spacing w:line="242" w:lineRule="auto"/>
+        <w:ind w:right="113" w:firstLine="0"/>
+        <w:jc w:val="both"/>
+        <w:rPr>
+          <w:highlight w:val="yellow"/>
+        </w:rPr>
+      </w:pPr>
+      <w:r>
+        <w:rPr>
+          <w:highlight w:val="yellow"/>
+        </w:rPr>
+        <w:t>git add homework_1.docx</w:t>
+      </w:r>
+    </w:p>
+    <w:p>
+      <w:pPr>
+        <w:pStyle w:val="ListParagraph"/>
+        <w:tabs>
+          <w:tab w:val="left" w:pos="1142"/>
+        </w:tabs>
+        <w:spacing w:line="242" w:lineRule="auto"/>
+        <w:ind w:right="113" w:firstLine="0"/>
+        <w:jc w:val="both"/>
+        <w:rPr>
+          <w:highlight w:val="yellow"/>
+        </w:rPr>
+      </w:pPr>
+      <w:r>
+        <w:rPr>
+          <w:highlight w:val="yellow"/>
+        </w:rPr>
+        <w:t>git commit -m</w:t>
+      </w:r>
+    </w:p>
+    <w:p>
+      <w:pPr>
+        <w:pStyle w:val="ListParagraph"/>
+        <w:tabs>
+          <w:tab w:val="left" w:pos="1142"/>
+        </w:tabs>
+        <w:spacing w:line="242" w:lineRule="auto"/>
+        <w:ind w:right="113" w:firstLine="0"/>
+        <w:jc w:val="both"/>
+        <w:rPr>
+          <w:highlight w:val="yellow"/>
+        </w:rPr>
+      </w:pPr>
+      <w:r>
+        <w:rPr>
+          <w:highlight w:val="yellow"/>
+        </w:rPr>
+        <w:t>git branch -M main</w:t>
+      </w:r>
+    </w:p>
+    <w:p>
+      <w:pPr>
+        <w:pStyle w:val="ListParagraph"/>
+        <w:tabs>
+          <w:tab w:val="left" w:pos="1142"/>
+        </w:tabs>
+        <w:spacing w:line="242" w:lineRule="auto"/>
+        <w:ind w:right="113" w:firstLine="0"/>
+        <w:jc w:val="both"/>
+        <w:rPr>
+          <w:highlight w:val="yellow"/>
+        </w:rPr>
+      </w:pPr>
+      <w:r>
+        <w:rPr>
+          <w:highlight w:val="yellow"/>
+        </w:rPr>
+        <w:t xml:space="preserve">git </w:t>
+      </w:r>
+      <w:proofErr w:type="gramStart"/>
+      <w:r>
+        <w:rPr>
+          <w:highlight w:val="yellow"/>
+        </w:rPr>
+        <w:t>remote</w:t>
+      </w:r>
+      <w:proofErr w:type="gramEnd"/>
+      <w:r>
+        <w:rPr>
+          <w:highlight w:val="yellow"/>
+        </w:rPr>
+        <w:t xml:space="preserve"> add origin </w:t>
+      </w:r>
+      <w:hyperlink r:id="rId10" w:history="1">
+        <w:r>
+          <w:rPr>
+            <w:rStyle w:val="Hyperlink"/>
+            <w:highlight w:val="yellow"/>
+          </w:rPr>
+          <w:t>https://github.com/Gideonparry/MATH_3190_HW.git</w:t>
+        </w:r>
+      </w:hyperlink>
+    </w:p>
+    <w:p>
+      <w:pPr>
+        <w:pStyle w:val="ListParagraph"/>
+        <w:tabs>
+          <w:tab w:val="left" w:pos="1142"/>
+        </w:tabs>
+        <w:spacing w:line="242" w:lineRule="auto"/>
+        <w:ind w:right="113" w:firstLine="0"/>
+        <w:jc w:val="both"/>
+        <w:rPr>
+          <w:highlight w:val="yellow"/>
+        </w:rPr>
+      </w:pPr>
+      <w:r>
+        <w:rPr>
+          <w:highlight w:val="yellow"/>
+        </w:rPr>
+        <w:t>$ git push --set-upstream origin main</w:t>
+      </w:r>
+    </w:p>
+    <w:p>
+      <w:pPr>
         <w:pStyle w:val="BodyText"/>
         <w:spacing w:before="178"/>
         <w:ind w:left="661"/>
@@ -7564,6 +7718,7 @@
       <w:r>
         <w:rPr>
           <w:w w:val="108"/>
+          <w:highlight w:val="yellow"/>
         </w:rPr>
         <w:t>.</w:t>
       </w:r>
@@ -8386,6 +8541,29 @@
     <w:uiPriority w:val="1"/>
     <w:qFormat/>
   </w:style>
+  <w:style w:type="character" w:styleId="Hyperlink">
+    <w:name w:val="Hyperlink"/>
+    <w:basedOn w:val="DefaultParagraphFont"/>
+    <w:uiPriority w:val="99"/>
+    <w:unhideWhenUsed/>
+    <w:rsid w:val="00FF48D3"/>
+    <w:rPr>
+      <w:color w:val="0000FF" w:themeColor="hyperlink"/>
+      <w:u w:val="single"/>
+    </w:rPr>
+  </w:style>
+  <w:style w:type="character" w:styleId="UnresolvedMention">
+    <w:name w:val="Unresolved Mention"/>
+    <w:basedOn w:val="DefaultParagraphFont"/>
+    <w:uiPriority w:val="99"/>
+    <w:semiHidden/>
+    <w:unhideWhenUsed/>
+    <w:rsid w:val="00FF48D3"/>
+    <w:rPr>
+      <w:color w:val="605E5C"/>
+      <w:shd w:val="clear" w:color="auto" w:fill="E1DFDD"/>
+    </w:rPr>
+  </w:style>
 </w:styles>
 </file>
 

</xml_diff>